<commit_message>
Update report for final results
</commit_message>
<xml_diff>
--- a/docs/report.docx
+++ b/docs/report.docx
@@ -180,7 +180,25 @@
         <w:rPr>
           <w:color w:val="000000"/>
         </w:rPr>
-        <w:t>Supervised Semi-supervised Learning, POS Sequence Pattern Mining, Ensemble Feature Selection</w:t>
+        <w:t>Supervised Semi-</w:t>
+      </w:r>
+      <w:r>
+        <w:rPr>
+          <w:color w:val="000000"/>
+        </w:rPr>
+        <w:t>S</w:t>
+      </w:r>
+      <w:r>
+        <w:rPr>
+          <w:color w:val="000000"/>
+        </w:rPr>
+        <w:t>upervised Learning, POS Sequence Pattern Mining, Ensemble Feature Selection</w:t>
+      </w:r>
+      <w:r>
+        <w:rPr>
+          <w:color w:val="000000"/>
+        </w:rPr>
+        <w:t>, Feature Engineering, Feature Mining</w:t>
       </w:r>
     </w:p>
     <w:p>
@@ -683,10 +701,7 @@
         <w:t>.</w:t>
       </w:r>
       <w:r>
-        <w:t xml:space="preserve"> So as a preprocessing step, we apply punctuation normalization to ensure that punctuation remains consistent throughout all blog samples. </w:t>
-      </w:r>
-      <w:r>
-        <w:t xml:space="preserve">For example, we change the </w:t>
+        <w:t xml:space="preserve"> So as a preprocessing step, we apply punctuation normalization to ensure that punctuation remains consistent throughout all blog samples. For example, we change the </w:t>
       </w:r>
       <w:proofErr w:type="spellStart"/>
       <w:r>
@@ -694,37 +709,19 @@
       </w:r>
       <w:proofErr w:type="spellEnd"/>
       <w:r>
-        <w:t xml:space="preserve"> double quote</w:t>
-      </w:r>
-      <w:r>
-        <w:t xml:space="preserve"> </w:t>
-      </w:r>
-      <w:r>
-        <w:t>[</w:t>
+        <w:t xml:space="preserve"> double quote [</w:t>
       </w:r>
       <w:r>
         <w:t>“</w:t>
       </w:r>
       <w:r>
-        <w:t>]</w:t>
-      </w:r>
-      <w:r>
-        <w:t xml:space="preserve"> to</w:t>
+        <w:t>] to</w:t>
       </w:r>
       <w:r>
         <w:t xml:space="preserve"> the</w:t>
       </w:r>
       <w:r>
-        <w:t xml:space="preserve"> </w:t>
-      </w:r>
-      <w:r>
-        <w:t>utf-8 double quote [</w:t>
-      </w:r>
-      <w:r>
-        <w:t>"</w:t>
-      </w:r>
-      <w:r>
-        <w:t>]</w:t>
+        <w:t xml:space="preserve"> utf-8 double quote ["]</w:t>
       </w:r>
       <w:r>
         <w:t xml:space="preserve"> and we change the </w:t>
@@ -1509,6 +1506,7 @@
         <w:tc>
           <w:tcPr>
             <w:tcW w:w="738" w:type="dxa"/>
+            <w:shd w:val="clear" w:color="auto" w:fill="EEECE1" w:themeFill="background2"/>
           </w:tcPr>
           <w:p>
             <w:pPr>
@@ -1534,6 +1532,7 @@
         <w:tc>
           <w:tcPr>
             <w:tcW w:w="4365" w:type="dxa"/>
+            <w:shd w:val="clear" w:color="auto" w:fill="EEECE1" w:themeFill="background2"/>
           </w:tcPr>
           <w:p>
             <w:pPr>
@@ -5345,6 +5344,13 @@
         <w:t>additional words added.</w:t>
       </w:r>
     </w:p>
+    <w:p>
+      <w:pPr>
+        <w:pStyle w:val="PARAGRAPH"/>
+        <w:spacing w:line="240" w:lineRule="auto"/>
+        <w:ind w:firstLine="245"/>
+      </w:pPr>
+    </w:p>
     <w:tbl>
       <w:tblPr>
         <w:tblStyle w:val="TableGrid"/>
@@ -5359,6 +5365,7 @@
         <w:tc>
           <w:tcPr>
             <w:tcW w:w="1458" w:type="dxa"/>
+            <w:shd w:val="clear" w:color="auto" w:fill="EEECE1" w:themeFill="background2"/>
           </w:tcPr>
           <w:p>
             <w:pPr>
@@ -5385,6 +5392,7 @@
         <w:tc>
           <w:tcPr>
             <w:tcW w:w="3645" w:type="dxa"/>
+            <w:shd w:val="clear" w:color="auto" w:fill="EEECE1" w:themeFill="background2"/>
           </w:tcPr>
           <w:p>
             <w:pPr>
@@ -6473,7 +6481,19 @@
         <w:ind w:firstLine="0"/>
       </w:pPr>
       <w:r>
-        <w:t xml:space="preserve">Values are assigned differently to different features. There are three common ways of feature value assignments: Boolean, TF (Term Frequency), and TF-IDF (Product of Term and Inverted Document Frequency). The </w:t>
+        <w:t xml:space="preserve">Values are assigned differently to different features. There are </w:t>
+      </w:r>
+      <w:r>
+        <w:t>four</w:t>
+      </w:r>
+      <w:r>
+        <w:t xml:space="preserve"> common ways of feature value assignments: Boolean,</w:t>
+      </w:r>
+      <w:r>
+        <w:t xml:space="preserve"> Discrete,</w:t>
+      </w:r>
+      <w:r>
+        <w:t xml:space="preserve"> TF (Term Frequency), and TF-IDF (Product of Term and Inverted Document Frequency). The </w:t>
       </w:r>
       <w:proofErr w:type="spellStart"/>
       <w:r>
@@ -6484,7 +6504,13 @@
         <w:t xml:space="preserve"> scheme </w:t>
       </w:r>
       <w:r>
-        <w:t>assigns a 1 to the feature value if the feature is present in the document and 0 otherwise. The TF scheme assigns the relative frequency of the number of times that the feature occurs in the document. The TF-IDF scheme assigns the value of a feature using the formula:</w:t>
+        <w:t>assigns a 1 to the feature value if the feature is present in the document and 0 otherwise.</w:t>
+      </w:r>
+      <w:r>
+        <w:t xml:space="preserve"> The discrete scheme assigns an integer count value if possible and converts continuous values to discrete ordinal values.</w:t>
+      </w:r>
+      <w:r>
+        <w:t xml:space="preserve"> The TF scheme assigns the relative frequency of the number of times that the feature occurs in the document. The TF-IDF scheme assigns the value of a feature using the formula:</w:t>
       </w:r>
     </w:p>
     <w:p>
@@ -6609,7 +6635,10 @@
         <w:t xml:space="preserve">he feature value assignments </w:t>
       </w:r>
       <w:r>
-        <w:t>for each feature</w:t>
+        <w:t xml:space="preserve">for </w:t>
+      </w:r>
+      <w:r>
+        <w:t>each feature</w:t>
       </w:r>
       <w:r>
         <w:t xml:space="preserve"> </w:t>
@@ -7336,12 +7365,6 @@
           <w:color w:val="000000"/>
         </w:rPr>
         <w:tab/>
-      </w:r>
-      <w:r>
-        <w:rPr>
-          <w:rStyle w:val="Figurereferenceto"/>
-          <w:color w:val="000000"/>
-        </w:rPr>
         <w:t>Experimental Results</w:t>
       </w:r>
     </w:p>
@@ -7410,10 +7433,7 @@
         <w:pStyle w:val="Heading2"/>
       </w:pPr>
       <w:r>
-        <w:t xml:space="preserve">5.1 </w:t>
-      </w:r>
-      <w:r>
-        <w:t>Classifiers</w:t>
+        <w:t>5.1 Classifiers</w:t>
       </w:r>
     </w:p>
     <w:p>
@@ -7469,10 +7489,7 @@
         <w:ind w:firstLine="245"/>
       </w:pPr>
       <w:r>
-        <w:t xml:space="preserve">The </w:t>
-      </w:r>
-      <w:r>
-        <w:t xml:space="preserve">hidden layers used in MLP classifier were 100, 50, 25. The layers that we use for </w:t>
+        <w:t xml:space="preserve">The hidden layers used in MLP classifier were 100, 50, 25. The layers that we use for </w:t>
       </w:r>
       <w:proofErr w:type="spellStart"/>
       <w:r>
@@ -7497,13 +7514,7 @@
         <w:pStyle w:val="Heading2"/>
       </w:pPr>
       <w:r>
-        <w:t>5.</w:t>
-      </w:r>
-      <w:r>
-        <w:t>2</w:t>
-      </w:r>
-      <w:r>
-        <w:t xml:space="preserve"> Pipeline</w:t>
+        <w:t>5.2 Pipeline</w:t>
       </w:r>
     </w:p>
     <w:p>
@@ -7610,16 +7621,7 @@
         <w:pStyle w:val="Heading2"/>
       </w:pPr>
       <w:r>
-        <w:t>5.</w:t>
-      </w:r>
-      <w:r>
-        <w:t>3</w:t>
-      </w:r>
-      <w:r>
-        <w:t xml:space="preserve"> </w:t>
-      </w:r>
-      <w:r>
-        <w:t>Baselines</w:t>
+        <w:t>5.3 Baselines</w:t>
       </w:r>
     </w:p>
     <w:p>
@@ -7686,6 +7688,7 @@
         <w:tc>
           <w:tcPr>
             <w:tcW w:w="2551" w:type="dxa"/>
+            <w:shd w:val="clear" w:color="auto" w:fill="EEECE1" w:themeFill="background2"/>
           </w:tcPr>
           <w:p>
             <w:pPr>
@@ -7707,6 +7710,7 @@
         <w:tc>
           <w:tcPr>
             <w:tcW w:w="2552" w:type="dxa"/>
+            <w:shd w:val="clear" w:color="auto" w:fill="EEECE1" w:themeFill="background2"/>
           </w:tcPr>
           <w:p>
             <w:pPr>
@@ -7931,13 +7935,7 @@
         <w:t>Table 4</w:t>
       </w:r>
       <w:r>
-        <w:t xml:space="preserve"> </w:t>
-      </w:r>
-      <w:r>
-        <w:t>–</w:t>
-      </w:r>
-      <w:r>
-        <w:t xml:space="preserve"> Baseline accuracies using Dataset 1</w:t>
+        <w:t xml:space="preserve"> – Baseline accuracies using Dataset 1</w:t>
       </w:r>
     </w:p>
     <w:p>
@@ -8056,6 +8054,7 @@
         <w:tc>
           <w:tcPr>
             <w:tcW w:w="1430" w:type="dxa"/>
+            <w:shd w:val="clear" w:color="auto" w:fill="EEECE1" w:themeFill="background2"/>
           </w:tcPr>
           <w:p>
             <w:pPr>
@@ -8077,6 +8076,7 @@
         <w:tc>
           <w:tcPr>
             <w:tcW w:w="1018" w:type="dxa"/>
+            <w:shd w:val="clear" w:color="auto" w:fill="EEECE1" w:themeFill="background2"/>
           </w:tcPr>
           <w:p>
             <w:pPr>
@@ -8098,6 +8098,7 @@
         <w:tc>
           <w:tcPr>
             <w:tcW w:w="1073" w:type="dxa"/>
+            <w:shd w:val="clear" w:color="auto" w:fill="EEECE1" w:themeFill="background2"/>
           </w:tcPr>
           <w:p>
             <w:pPr>
@@ -8119,6 +8120,7 @@
         <w:tc>
           <w:tcPr>
             <w:tcW w:w="753" w:type="dxa"/>
+            <w:shd w:val="clear" w:color="auto" w:fill="EEECE1" w:themeFill="background2"/>
           </w:tcPr>
           <w:p>
             <w:pPr>
@@ -8140,6 +8142,7 @@
         <w:tc>
           <w:tcPr>
             <w:tcW w:w="829" w:type="dxa"/>
+            <w:shd w:val="clear" w:color="auto" w:fill="EEECE1" w:themeFill="background2"/>
           </w:tcPr>
           <w:p>
             <w:pPr>
@@ -8392,13 +8395,7 @@
         <w:t xml:space="preserve"> much better than the initial accuracy.</w:t>
       </w:r>
       <w:r>
-        <w:t xml:space="preserve"> However, w</w:t>
-      </w:r>
-      <w:r>
-        <w:t>e can see that the accuracy fluctuates up and down as each iteration is run.</w:t>
-      </w:r>
-      <w:r>
-        <w:t xml:space="preserve"> We note that there could be possible optimization potentials that </w:t>
+        <w:t xml:space="preserve"> However, we can see that the accuracy fluctuates up and down as each iteration is run. We note that there could be possible optimization potentials that </w:t>
       </w:r>
       <w:r>
         <w:t>optimally</w:t>
@@ -8433,6 +8430,7 @@
         <w:tc>
           <w:tcPr>
             <w:tcW w:w="2551" w:type="dxa"/>
+            <w:shd w:val="clear" w:color="auto" w:fill="EEECE1" w:themeFill="background2"/>
           </w:tcPr>
           <w:p>
             <w:pPr>
@@ -8454,6 +8452,7 @@
         <w:tc>
           <w:tcPr>
             <w:tcW w:w="2552" w:type="dxa"/>
+            <w:shd w:val="clear" w:color="auto" w:fill="EEECE1" w:themeFill="background2"/>
           </w:tcPr>
           <w:p>
             <w:pPr>
@@ -8886,7 +8885,13 @@
         <w:t>that our SSS Learning algorithm has a positive effect on the final classification accuracy.</w:t>
       </w:r>
       <w:r>
-        <w:t xml:space="preserve"> Our overall best accuracy we were able to achieve using our method was 77.5%.</w:t>
+        <w:t xml:space="preserve"> Our overall best accuracy we were able to achieve using our method was 77.5%</w:t>
+      </w:r>
+      <w:r>
+        <w:t xml:space="preserve"> using a Multi-layer Perceptron Classifier</w:t>
+      </w:r>
+      <w:r>
+        <w:t>.</w:t>
       </w:r>
     </w:p>
     <w:p>
@@ -8910,6 +8915,7 @@
         <w:tc>
           <w:tcPr>
             <w:tcW w:w="1471" w:type="dxa"/>
+            <w:shd w:val="clear" w:color="auto" w:fill="EEECE1" w:themeFill="background2"/>
           </w:tcPr>
           <w:p>
             <w:pPr>
@@ -8931,6 +8937,7 @@
         <w:tc>
           <w:tcPr>
             <w:tcW w:w="1796" w:type="dxa"/>
+            <w:shd w:val="clear" w:color="auto" w:fill="EEECE1" w:themeFill="background2"/>
           </w:tcPr>
           <w:p>
             <w:pPr>
@@ -8952,6 +8959,7 @@
         <w:tc>
           <w:tcPr>
             <w:tcW w:w="1836" w:type="dxa"/>
+            <w:shd w:val="clear" w:color="auto" w:fill="EEECE1" w:themeFill="background2"/>
           </w:tcPr>
           <w:p>
             <w:pPr>
@@ -9115,7 +9123,7 @@
               <w:jc w:val="center"/>
             </w:pPr>
             <w:r>
-              <w:t>-</w:t>
+              <w:t>75.4%</w:t>
             </w:r>
           </w:p>
         </w:tc>
@@ -9162,14 +9170,26 @@
               <w:pStyle w:val="PARAGRAPH"/>
               <w:ind w:firstLine="0"/>
               <w:jc w:val="center"/>
-            </w:pPr>
-            <w:r>
+              <w:rPr>
+                <w:b/>
+              </w:rPr>
+            </w:pPr>
+            <w:r>
+              <w:rPr>
+                <w:b/>
+              </w:rPr>
               <w:t>76.</w:t>
             </w:r>
             <w:r>
+              <w:rPr>
+                <w:b/>
+              </w:rPr>
               <w:t>4</w:t>
             </w:r>
             <w:r>
+              <w:rPr>
+                <w:b/>
+              </w:rPr>
               <w:t>%</w:t>
             </w:r>
           </w:p>
@@ -9262,8 +9282,14 @@
               <w:pStyle w:val="PARAGRAPH"/>
               <w:ind w:firstLine="0"/>
               <w:jc w:val="center"/>
-            </w:pPr>
-            <w:r>
+              <w:rPr>
+                <w:b/>
+              </w:rPr>
+            </w:pPr>
+            <w:r>
+              <w:rPr>
+                <w:b/>
+              </w:rPr>
               <w:t>75.9%</w:t>
             </w:r>
           </w:p>
@@ -9313,6 +9339,32 @@
       </w:r>
       <w:r>
         <w:t xml:space="preserve"> on the final data set.</w:t>
+      </w:r>
+      <w:r>
+        <w:t xml:space="preserve"> We can see that SVM/SVM-R performed the best when compared to Naïve Bayes and Bagging. It was not however, able to perform better than the neural networks in Table 7. We also attempted a </w:t>
+      </w:r>
+      <w:proofErr w:type="spellStart"/>
+      <w:r>
+        <w:t>majorty</w:t>
+      </w:r>
+      <w:proofErr w:type="spellEnd"/>
+      <w:r>
+        <w:t xml:space="preserve"> voting to decide the final classification based on all of the classifiers we ran.</w:t>
+      </w:r>
+      <w:r>
+        <w:t xml:space="preserve"> </w:t>
+      </w:r>
+      <w:r>
+        <w:t xml:space="preserve">This ended in a sub-optimal classification accuracy. </w:t>
+      </w:r>
+      <w:r>
+        <w:t>In general, w</w:t>
+      </w:r>
+      <w:r>
+        <w:t>e believe this to be due to all the classifiers being in "agreement" when</w:t>
+      </w:r>
+      <w:r>
+        <w:t xml:space="preserve"> picking male or female.</w:t>
       </w:r>
     </w:p>
     <w:p>
@@ -9329,13 +9381,14 @@
       </w:tblPr>
       <w:tblGrid>
         <w:gridCol w:w="1701"/>
-        <w:gridCol w:w="1701"/>
-        <w:gridCol w:w="1701"/>
+        <w:gridCol w:w="2277"/>
+        <w:gridCol w:w="1125"/>
       </w:tblGrid>
       <w:tr>
         <w:tc>
           <w:tcPr>
             <w:tcW w:w="1701" w:type="dxa"/>
+            <w:shd w:val="clear" w:color="auto" w:fill="EEECE1" w:themeFill="background2"/>
           </w:tcPr>
           <w:p>
             <w:pPr>
@@ -9356,7 +9409,8 @@
         </w:tc>
         <w:tc>
           <w:tcPr>
-            <w:tcW w:w="1701" w:type="dxa"/>
+            <w:tcW w:w="2277" w:type="dxa"/>
+            <w:shd w:val="clear" w:color="auto" w:fill="EEECE1" w:themeFill="background2"/>
           </w:tcPr>
           <w:p>
             <w:pPr>
@@ -9377,7 +9431,8 @@
         </w:tc>
         <w:tc>
           <w:tcPr>
-            <w:tcW w:w="1701" w:type="dxa"/>
+            <w:tcW w:w="1125" w:type="dxa"/>
+            <w:shd w:val="clear" w:color="auto" w:fill="EEECE1" w:themeFill="background2"/>
           </w:tcPr>
           <w:p>
             <w:pPr>
@@ -9408,11 +9463,14 @@
               <w:ind w:firstLine="0"/>
               <w:jc w:val="center"/>
             </w:pPr>
-          </w:p>
-        </w:tc>
-        <w:tc>
-          <w:tcPr>
-            <w:tcW w:w="1701" w:type="dxa"/>
+            <w:r>
+              <w:t>Naïve Bayes</w:t>
+            </w:r>
+          </w:p>
+        </w:tc>
+        <w:tc>
+          <w:tcPr>
+            <w:tcW w:w="2277" w:type="dxa"/>
           </w:tcPr>
           <w:p>
             <w:pPr>
@@ -9420,11 +9478,14 @@
               <w:ind w:firstLine="0"/>
               <w:jc w:val="center"/>
             </w:pPr>
-          </w:p>
-        </w:tc>
-        <w:tc>
-          <w:tcPr>
-            <w:tcW w:w="1701" w:type="dxa"/>
+            <w:r>
+              <w:t>TF-IDF, EFS</w:t>
+            </w:r>
+          </w:p>
+        </w:tc>
+        <w:tc>
+          <w:tcPr>
+            <w:tcW w:w="1125" w:type="dxa"/>
           </w:tcPr>
           <w:p>
             <w:pPr>
@@ -9432,6 +9493,9 @@
               <w:ind w:firstLine="0"/>
               <w:jc w:val="center"/>
             </w:pPr>
+            <w:r>
+              <w:t>65.4%</w:t>
+            </w:r>
           </w:p>
         </w:tc>
       </w:tr>
@@ -9446,11 +9510,14 @@
               <w:ind w:firstLine="0"/>
               <w:jc w:val="center"/>
             </w:pPr>
-          </w:p>
-        </w:tc>
-        <w:tc>
-          <w:tcPr>
-            <w:tcW w:w="1701" w:type="dxa"/>
+            <w:r>
+              <w:t>Naïve Bayes</w:t>
+            </w:r>
+          </w:p>
+        </w:tc>
+        <w:tc>
+          <w:tcPr>
+            <w:tcW w:w="2277" w:type="dxa"/>
           </w:tcPr>
           <w:p>
             <w:pPr>
@@ -9458,11 +9525,14 @@
               <w:ind w:firstLine="0"/>
               <w:jc w:val="center"/>
             </w:pPr>
-          </w:p>
-        </w:tc>
-        <w:tc>
-          <w:tcPr>
-            <w:tcW w:w="1701" w:type="dxa"/>
+            <w:r>
+              <w:t>Discrete, EFS</w:t>
+            </w:r>
+          </w:p>
+        </w:tc>
+        <w:tc>
+          <w:tcPr>
+            <w:tcW w:w="1125" w:type="dxa"/>
           </w:tcPr>
           <w:p>
             <w:pPr>
@@ -9470,6 +9540,9 @@
               <w:ind w:firstLine="0"/>
               <w:jc w:val="center"/>
             </w:pPr>
+            <w:r>
+              <w:t>63.0%</w:t>
+            </w:r>
           </w:p>
         </w:tc>
       </w:tr>
@@ -9484,11 +9557,14 @@
               <w:ind w:firstLine="0"/>
               <w:jc w:val="center"/>
             </w:pPr>
-          </w:p>
-        </w:tc>
-        <w:tc>
-          <w:tcPr>
-            <w:tcW w:w="1701" w:type="dxa"/>
+            <w:r>
+              <w:t>Naïve Bayes</w:t>
+            </w:r>
+          </w:p>
+        </w:tc>
+        <w:tc>
+          <w:tcPr>
+            <w:tcW w:w="2277" w:type="dxa"/>
           </w:tcPr>
           <w:p>
             <w:pPr>
@@ -9496,11 +9572,14 @@
               <w:ind w:firstLine="0"/>
               <w:jc w:val="center"/>
             </w:pPr>
-          </w:p>
-        </w:tc>
-        <w:tc>
-          <w:tcPr>
-            <w:tcW w:w="1701" w:type="dxa"/>
+            <w:r>
+              <w:t>Bool, EFS</w:t>
+            </w:r>
+          </w:p>
+        </w:tc>
+        <w:tc>
+          <w:tcPr>
+            <w:tcW w:w="1125" w:type="dxa"/>
           </w:tcPr>
           <w:p>
             <w:pPr>
@@ -9508,6 +9587,9 @@
               <w:ind w:firstLine="0"/>
               <w:jc w:val="center"/>
             </w:pPr>
+            <w:r>
+              <w:t>67.7%</w:t>
+            </w:r>
           </w:p>
         </w:tc>
       </w:tr>
@@ -9522,8 +9604,46 @@
               <w:ind w:firstLine="0"/>
               <w:jc w:val="center"/>
             </w:pPr>
-          </w:p>
-        </w:tc>
+            <w:r>
+              <w:t>SVM</w:t>
+            </w:r>
+            <w:r>
+              <w:t xml:space="preserve"> (Linear)</w:t>
+            </w:r>
+          </w:p>
+        </w:tc>
+        <w:tc>
+          <w:tcPr>
+            <w:tcW w:w="2277" w:type="dxa"/>
+          </w:tcPr>
+          <w:p>
+            <w:pPr>
+              <w:pStyle w:val="PARAGRAPH"/>
+              <w:ind w:firstLine="0"/>
+              <w:jc w:val="center"/>
+            </w:pPr>
+            <w:r>
+              <w:t>Bool</w:t>
+            </w:r>
+          </w:p>
+        </w:tc>
+        <w:tc>
+          <w:tcPr>
+            <w:tcW w:w="1125" w:type="dxa"/>
+          </w:tcPr>
+          <w:p>
+            <w:pPr>
+              <w:pStyle w:val="PARAGRAPH"/>
+              <w:ind w:firstLine="0"/>
+              <w:jc w:val="center"/>
+            </w:pPr>
+            <w:r>
+              <w:t>71.6%</w:t>
+            </w:r>
+          </w:p>
+        </w:tc>
+      </w:tr>
+      <w:tr>
         <w:tc>
           <w:tcPr>
             <w:tcW w:w="1701" w:type="dxa"/>
@@ -9534,8 +9654,49 @@
               <w:ind w:firstLine="0"/>
               <w:jc w:val="center"/>
             </w:pPr>
-          </w:p>
-        </w:tc>
+            <w:r>
+              <w:t>SVM</w:t>
+            </w:r>
+            <w:r>
+              <w:t xml:space="preserve"> </w:t>
+            </w:r>
+            <w:r>
+              <w:t>(Linear)</w:t>
+            </w:r>
+          </w:p>
+        </w:tc>
+        <w:tc>
+          <w:tcPr>
+            <w:tcW w:w="2277" w:type="dxa"/>
+          </w:tcPr>
+          <w:p>
+            <w:pPr>
+              <w:pStyle w:val="PARAGRAPH"/>
+              <w:ind w:firstLine="0"/>
+              <w:jc w:val="center"/>
+            </w:pPr>
+            <w:r>
+              <w:t>TF-IDF, EFS</w:t>
+            </w:r>
+          </w:p>
+        </w:tc>
+        <w:tc>
+          <w:tcPr>
+            <w:tcW w:w="1125" w:type="dxa"/>
+          </w:tcPr>
+          <w:p>
+            <w:pPr>
+              <w:pStyle w:val="PARAGRAPH"/>
+              <w:ind w:firstLine="0"/>
+              <w:jc w:val="center"/>
+            </w:pPr>
+            <w:r>
+              <w:t>72.3%</w:t>
+            </w:r>
+          </w:p>
+        </w:tc>
+      </w:tr>
+      <w:tr>
         <w:tc>
           <w:tcPr>
             <w:tcW w:w="1701" w:type="dxa"/>
@@ -9546,6 +9707,347 @@
               <w:ind w:firstLine="0"/>
               <w:jc w:val="center"/>
             </w:pPr>
+            <w:r>
+              <w:t>SVM</w:t>
+            </w:r>
+            <w:r>
+              <w:t xml:space="preserve"> </w:t>
+            </w:r>
+            <w:r>
+              <w:t>(Linear)</w:t>
+            </w:r>
+          </w:p>
+        </w:tc>
+        <w:tc>
+          <w:tcPr>
+            <w:tcW w:w="2277" w:type="dxa"/>
+          </w:tcPr>
+          <w:p>
+            <w:pPr>
+              <w:pStyle w:val="PARAGRAPH"/>
+              <w:ind w:firstLine="0"/>
+              <w:jc w:val="center"/>
+            </w:pPr>
+            <w:r>
+              <w:t>Discrete</w:t>
+            </w:r>
+          </w:p>
+        </w:tc>
+        <w:tc>
+          <w:tcPr>
+            <w:tcW w:w="1125" w:type="dxa"/>
+          </w:tcPr>
+          <w:p>
+            <w:pPr>
+              <w:pStyle w:val="PARAGRAPH"/>
+              <w:ind w:firstLine="0"/>
+              <w:jc w:val="center"/>
+            </w:pPr>
+            <w:r>
+              <w:t>73.4%</w:t>
+            </w:r>
+          </w:p>
+        </w:tc>
+      </w:tr>
+      <w:tr>
+        <w:tc>
+          <w:tcPr>
+            <w:tcW w:w="1701" w:type="dxa"/>
+          </w:tcPr>
+          <w:p>
+            <w:pPr>
+              <w:pStyle w:val="PARAGRAPH"/>
+              <w:ind w:firstLine="0"/>
+              <w:jc w:val="center"/>
+            </w:pPr>
+            <w:r>
+              <w:t>SVC</w:t>
+            </w:r>
+            <w:r>
+              <w:t xml:space="preserve"> </w:t>
+            </w:r>
+            <w:r>
+              <w:t>(Linear)</w:t>
+            </w:r>
+          </w:p>
+        </w:tc>
+        <w:tc>
+          <w:tcPr>
+            <w:tcW w:w="2277" w:type="dxa"/>
+          </w:tcPr>
+          <w:p>
+            <w:pPr>
+              <w:pStyle w:val="PARAGRAPH"/>
+              <w:ind w:firstLine="0"/>
+              <w:jc w:val="center"/>
+            </w:pPr>
+            <w:r>
+              <w:t>TF-IDF</w:t>
+            </w:r>
+          </w:p>
+        </w:tc>
+        <w:tc>
+          <w:tcPr>
+            <w:tcW w:w="1125" w:type="dxa"/>
+          </w:tcPr>
+          <w:p>
+            <w:pPr>
+              <w:pStyle w:val="PARAGRAPH"/>
+              <w:ind w:firstLine="0"/>
+              <w:jc w:val="center"/>
+            </w:pPr>
+            <w:r>
+              <w:t>72.8%</w:t>
+            </w:r>
+          </w:p>
+        </w:tc>
+      </w:tr>
+      <w:tr>
+        <w:tc>
+          <w:tcPr>
+            <w:tcW w:w="1701" w:type="dxa"/>
+          </w:tcPr>
+          <w:p>
+            <w:pPr>
+              <w:pStyle w:val="PARAGRAPH"/>
+              <w:ind w:firstLine="0"/>
+              <w:jc w:val="center"/>
+            </w:pPr>
+            <w:r>
+              <w:t>SVM-R</w:t>
+            </w:r>
+            <w:r>
+              <w:t xml:space="preserve"> </w:t>
+            </w:r>
+            <w:r>
+              <w:t>(Linear)</w:t>
+            </w:r>
+          </w:p>
+        </w:tc>
+        <w:tc>
+          <w:tcPr>
+            <w:tcW w:w="2277" w:type="dxa"/>
+          </w:tcPr>
+          <w:p>
+            <w:pPr>
+              <w:pStyle w:val="PARAGRAPH"/>
+              <w:ind w:firstLine="0"/>
+              <w:jc w:val="center"/>
+            </w:pPr>
+            <w:r>
+              <w:t>TF-IDF</w:t>
+            </w:r>
+          </w:p>
+        </w:tc>
+        <w:tc>
+          <w:tcPr>
+            <w:tcW w:w="1125" w:type="dxa"/>
+          </w:tcPr>
+          <w:p>
+            <w:pPr>
+              <w:pStyle w:val="PARAGRAPH"/>
+              <w:ind w:firstLine="0"/>
+              <w:jc w:val="center"/>
+            </w:pPr>
+            <w:r>
+              <w:t>7</w:t>
+            </w:r>
+            <w:r>
+              <w:t>4.3%</w:t>
+            </w:r>
+          </w:p>
+        </w:tc>
+      </w:tr>
+      <w:tr>
+        <w:tc>
+          <w:tcPr>
+            <w:tcW w:w="1701" w:type="dxa"/>
+          </w:tcPr>
+          <w:p>
+            <w:pPr>
+              <w:pStyle w:val="PARAGRAPH"/>
+              <w:ind w:firstLine="0"/>
+              <w:jc w:val="center"/>
+            </w:pPr>
+            <w:r>
+              <w:t>SVM-R (RBF)</w:t>
+            </w:r>
+          </w:p>
+        </w:tc>
+        <w:tc>
+          <w:tcPr>
+            <w:tcW w:w="2277" w:type="dxa"/>
+          </w:tcPr>
+          <w:p>
+            <w:pPr>
+              <w:pStyle w:val="PARAGRAPH"/>
+              <w:ind w:firstLine="0"/>
+              <w:jc w:val="center"/>
+            </w:pPr>
+            <w:r>
+              <w:t>Bool</w:t>
+            </w:r>
+          </w:p>
+        </w:tc>
+        <w:tc>
+          <w:tcPr>
+            <w:tcW w:w="1125" w:type="dxa"/>
+          </w:tcPr>
+          <w:p>
+            <w:pPr>
+              <w:pStyle w:val="PARAGRAPH"/>
+              <w:ind w:firstLine="0"/>
+              <w:jc w:val="center"/>
+            </w:pPr>
+            <w:r>
+              <w:t>72.1%</w:t>
+            </w:r>
+          </w:p>
+        </w:tc>
+      </w:tr>
+      <w:tr>
+        <w:tc>
+          <w:tcPr>
+            <w:tcW w:w="1701" w:type="dxa"/>
+          </w:tcPr>
+          <w:p>
+            <w:pPr>
+              <w:pStyle w:val="PARAGRAPH"/>
+              <w:ind w:firstLine="0"/>
+              <w:jc w:val="center"/>
+            </w:pPr>
+            <w:r>
+              <w:t>SVM-R (RBF)</w:t>
+            </w:r>
+          </w:p>
+        </w:tc>
+        <w:tc>
+          <w:tcPr>
+            <w:tcW w:w="2277" w:type="dxa"/>
+          </w:tcPr>
+          <w:p>
+            <w:pPr>
+              <w:pStyle w:val="PARAGRAPH"/>
+              <w:ind w:firstLine="0"/>
+              <w:jc w:val="center"/>
+            </w:pPr>
+            <w:r>
+              <w:t>TF-IDF</w:t>
+            </w:r>
+          </w:p>
+        </w:tc>
+        <w:tc>
+          <w:tcPr>
+            <w:tcW w:w="1125" w:type="dxa"/>
+          </w:tcPr>
+          <w:p>
+            <w:pPr>
+              <w:pStyle w:val="PARAGRAPH"/>
+              <w:ind w:firstLine="0"/>
+              <w:jc w:val="center"/>
+            </w:pPr>
+            <w:r>
+              <w:t>72.5%</w:t>
+            </w:r>
+          </w:p>
+        </w:tc>
+      </w:tr>
+      <w:tr>
+        <w:tc>
+          <w:tcPr>
+            <w:tcW w:w="1701" w:type="dxa"/>
+          </w:tcPr>
+          <w:p>
+            <w:pPr>
+              <w:pStyle w:val="PARAGRAPH"/>
+              <w:ind w:firstLine="0"/>
+              <w:jc w:val="center"/>
+            </w:pPr>
+            <w:r>
+              <w:t>Bagging (DT)</w:t>
+            </w:r>
+          </w:p>
+        </w:tc>
+        <w:tc>
+          <w:tcPr>
+            <w:tcW w:w="2277" w:type="dxa"/>
+          </w:tcPr>
+          <w:p>
+            <w:pPr>
+              <w:pStyle w:val="PARAGRAPH"/>
+              <w:ind w:firstLine="0"/>
+              <w:jc w:val="center"/>
+            </w:pPr>
+            <w:r>
+              <w:t>Bool</w:t>
+            </w:r>
+          </w:p>
+        </w:tc>
+        <w:tc>
+          <w:tcPr>
+            <w:tcW w:w="1125" w:type="dxa"/>
+          </w:tcPr>
+          <w:p>
+            <w:pPr>
+              <w:pStyle w:val="PARAGRAPH"/>
+              <w:ind w:firstLine="0"/>
+              <w:jc w:val="center"/>
+            </w:pPr>
+            <w:r>
+              <w:t>68.0%</w:t>
+            </w:r>
+          </w:p>
+        </w:tc>
+      </w:tr>
+      <w:tr>
+        <w:tc>
+          <w:tcPr>
+            <w:tcW w:w="1701" w:type="dxa"/>
+          </w:tcPr>
+          <w:p>
+            <w:pPr>
+              <w:pStyle w:val="PARAGRAPH"/>
+              <w:ind w:firstLine="0"/>
+              <w:jc w:val="center"/>
+            </w:pPr>
+            <w:r>
+              <w:t>Majority Vote</w:t>
+            </w:r>
+          </w:p>
+        </w:tc>
+        <w:tc>
+          <w:tcPr>
+            <w:tcW w:w="2277" w:type="dxa"/>
+          </w:tcPr>
+          <w:p>
+            <w:pPr>
+              <w:pStyle w:val="PARAGRAPH"/>
+              <w:ind w:firstLine="0"/>
+              <w:jc w:val="center"/>
+            </w:pPr>
+            <w:r>
+              <w:t>Includes MLP/</w:t>
+            </w:r>
+            <w:proofErr w:type="spellStart"/>
+            <w:r>
+              <w:t>Keras</w:t>
+            </w:r>
+            <w:proofErr w:type="spellEnd"/>
+          </w:p>
+        </w:tc>
+        <w:tc>
+          <w:tcPr>
+            <w:tcW w:w="1125" w:type="dxa"/>
+          </w:tcPr>
+          <w:p>
+            <w:pPr>
+              <w:pStyle w:val="PARAGRAPH"/>
+              <w:ind w:firstLine="0"/>
+              <w:jc w:val="center"/>
+            </w:pPr>
+            <w:r>
+              <w:t>73.8%</w:t>
+            </w:r>
           </w:p>
         </w:tc>
       </w:tr>
@@ -9562,13 +10064,7 @@
         <w:t>Table 8</w:t>
       </w:r>
       <w:r>
-        <w:t xml:space="preserve"> </w:t>
-      </w:r>
-      <w:r>
-        <w:t>–</w:t>
-      </w:r>
-      <w:r>
-        <w:t xml:space="preserve"> Accuracy of various other classifiers that we tested our final dataset on.</w:t>
+        <w:t xml:space="preserve"> – Accuracy of various other classifiers that we tested our final dataset on.</w:t>
       </w:r>
     </w:p>
     <w:p>
@@ -9592,12 +10088,6 @@
           <w:color w:val="000000"/>
         </w:rPr>
         <w:tab/>
-      </w:r>
-      <w:r>
-        <w:rPr>
-          <w:rStyle w:val="Figurereferenceto"/>
-          <w:color w:val="000000"/>
-        </w:rPr>
         <w:t>Conclusion and Future Work</w:t>
       </w:r>
     </w:p>
@@ -9615,10 +10105,7 @@
         <w:t xml:space="preserve">various features from many different works including POS Sequence Pattern Mining and Ensemble Feature Selection. </w:t>
       </w:r>
       <w:r>
-        <w:t xml:space="preserve"> In this work, we followed the supervised approach and proposed a novel technique to improve the current state-of-</w:t>
-      </w:r>
-      <w:r>
-        <w:t>the-art. In particular</w:t>
+        <w:t xml:space="preserve"> In this work, we followed the supervised approach and proposed a novel technique to improve the current state-of-the-art. In particular</w:t>
       </w:r>
       <w:r>
         <w:t>,</w:t>
@@ -9658,8 +10145,6 @@
       <w:r>
         <w:t xml:space="preserve"> A. Mukherjee. et al. [1]</w:t>
       </w:r>
-      <w:bookmarkStart w:id="2" w:name="_GoBack"/>
-      <w:bookmarkEnd w:id="2"/>
     </w:p>
     <w:p>
       <w:pPr>
@@ -9707,6 +10192,12 @@
         <w:rPr>
           <w:color w:val="000000"/>
         </w:rPr>
+        <w:t xml:space="preserve"> Department of Computer Science</w:t>
+      </w:r>
+      <w:r>
+        <w:rPr>
+          <w:color w:val="000000"/>
+        </w:rPr>
         <w:t xml:space="preserve"> for his continued support</w:t>
       </w:r>
       <w:r>
@@ -9715,6 +10206,8 @@
         </w:rPr>
         <w:t xml:space="preserve"> throughout this project.</w:t>
       </w:r>
+      <w:bookmarkStart w:id="2" w:name="_GoBack"/>
+      <w:bookmarkEnd w:id="2"/>
     </w:p>
     <w:p>
       <w:pPr>
@@ -10116,6 +10609,7 @@
           <w:sz w:val="16"/>
           <w:szCs w:val="16"/>
         </w:rPr>
+        <w:lastRenderedPageBreak/>
         <w:t xml:space="preserve">Blog Authorship Corpus. [Online] Available: </w:t>
       </w:r>
       <w:r>
@@ -15760,7 +16254,7 @@
 </file>
 
 <file path=customXml/itemProps1.xml><?xml version="1.0" encoding="utf-8"?>
-<ds:datastoreItem xmlns:ds="http://schemas.openxmlformats.org/officeDocument/2006/customXml" ds:itemID="{0F593961-A4D2-4E77-9E1C-B96EF358A4F3}">
+<ds:datastoreItem xmlns:ds="http://schemas.openxmlformats.org/officeDocument/2006/customXml" ds:itemID="{2BE40A2B-375B-48A1-BCD4-990D0EC792FF}">
   <ds:schemaRefs>
     <ds:schemaRef ds:uri="http://schemas.openxmlformats.org/officeDocument/2006/bibliography"/>
   </ds:schemaRefs>

</xml_diff>

<commit_message>
Finished report and finished up the code
</commit_message>
<xml_diff>
--- a/docs/report.docx
+++ b/docs/report.docx
@@ -371,15 +371,13 @@
         <w:t xml:space="preserve">. In the recent world, many companies </w:t>
       </w:r>
       <w:r>
-        <w:t xml:space="preserve">leverage information from blogs to gain market intelligence which can be </w:t>
-      </w:r>
-      <w:proofErr w:type="spellStart"/>
-      <w:r>
-        <w:t>exploted</w:t>
-      </w:r>
-      <w:proofErr w:type="spellEnd"/>
-      <w:r>
-        <w:t xml:space="preserve"> in targeted advertising and also product development. Knowing the gender of a blog author specifically, allows companies to know what products and services are disliked by men and women. It can</w:t>
+        <w:t>leverage information from blogs to gain market intelligence which can be explo</w:t>
+      </w:r>
+      <w:r>
+        <w:t>i</w:t>
+      </w:r>
+      <w:r>
+        <w:t>ted in targeted advertising and product development. Knowing the gender of a blog author specifically, allows companies to know what products and services are disliked by men and women. It can</w:t>
       </w:r>
       <w:r>
         <w:t xml:space="preserve"> also</w:t>
@@ -421,10 +419,22 @@
         <w:t>spelling when they are writing blogs.</w:t>
       </w:r>
       <w:r>
-        <w:t xml:space="preserve"> Blogs will also contain slang words and phrases which is not typically seen in other texts.</w:t>
-      </w:r>
-      <w:r>
-        <w:t xml:space="preserve"> In general, blogs are not as long and constructed as essays.</w:t>
+        <w:t xml:space="preserve"> Blogs will also contain slang words and phrases which </w:t>
+      </w:r>
+      <w:r>
+        <w:t>are</w:t>
+      </w:r>
+      <w:r>
+        <w:t xml:space="preserve"> not typically seen in other texts.</w:t>
+      </w:r>
+      <w:r>
+        <w:t xml:space="preserve"> In general, blogs are</w:t>
+      </w:r>
+      <w:r>
+        <w:t xml:space="preserve"> also</w:t>
+      </w:r>
+      <w:r>
+        <w:t xml:space="preserve"> not as long and constructed as essays.</w:t>
       </w:r>
       <w:r>
         <w:t xml:space="preserve"> Blogs are typically short, and unstructured, and consist of mostly informal sentences. Due to these reasons, we can see why gender classification of blog posts is such a harder problem than gender classification of traditional formal text.</w:t>
@@ -525,7 +535,19 @@
         <w:t xml:space="preserve">considered </w:t>
       </w:r>
       <w:r>
-        <w:t>our “base” dataset and Dataset 2 is our additional dataset that we will add-on to Dataset 1.</w:t>
+        <w:t xml:space="preserve">our “base” dataset and Dataset 2 is our </w:t>
+      </w:r>
+      <w:r>
+        <w:t>"</w:t>
+      </w:r>
+      <w:r>
+        <w:t>additional</w:t>
+      </w:r>
+      <w:r>
+        <w:t>"</w:t>
+      </w:r>
+      <w:r>
+        <w:t xml:space="preserve"> dataset that we will add-on to Dataset 1.</w:t>
       </w:r>
     </w:p>
     <w:p>
@@ -559,7 +581,7 @@
         <w:pStyle w:val="PARAGRAPHnoindent"/>
       </w:pPr>
       <w:r>
-        <w:t>There have been several of papers on gender classification of blogs.</w:t>
+        <w:t>There have been several papers on gender classification of blogs.</w:t>
       </w:r>
       <w:r>
         <w:t xml:space="preserve"> [</w:t>
@@ -616,6 +638,9 @@
         <w:t xml:space="preserve"> classes of features. </w:t>
       </w:r>
       <w:r>
+        <w:t xml:space="preserve">A. </w:t>
+      </w:r>
+      <w:r>
         <w:t>Mukherjee</w:t>
       </w:r>
       <w:r>
@@ -694,7 +719,13 @@
       </w:r>
       <w:proofErr w:type="spellStart"/>
       <w:r>
-        <w:t>puntuactions</w:t>
+        <w:t>pun</w:t>
+      </w:r>
+      <w:r>
+        <w:t>c</w:t>
+      </w:r>
+      <w:r>
+        <w:t>tuactions</w:t>
       </w:r>
       <w:proofErr w:type="spellEnd"/>
       <w:r>
@@ -703,13 +734,11 @@
       <w:r>
         <w:t xml:space="preserve"> So as a preprocessing step, we apply punctuation normalization to ensure that punctuation remains consistent throughout all blog samples. For example, we change the </w:t>
       </w:r>
-      <w:proofErr w:type="spellStart"/>
-      <w:r>
-        <w:t>unicode</w:t>
-      </w:r>
-      <w:proofErr w:type="spellEnd"/>
-      <w:r>
-        <w:t xml:space="preserve"> double quote [</w:t>
+      <w:r>
+        <w:t>U</w:t>
+      </w:r>
+      <w:r>
+        <w:t>nicode double quote [</w:t>
       </w:r>
       <w:r>
         <w:t>“</w:t>
@@ -721,24 +750,34 @@
         <w:t xml:space="preserve"> the</w:t>
       </w:r>
       <w:r>
-        <w:t xml:space="preserve"> utf-8 double quote ["]</w:t>
+        <w:t xml:space="preserve"> </w:t>
+      </w:r>
+      <w:r>
+        <w:t>UTF</w:t>
+      </w:r>
+      <w:r>
+        <w:t>-8 double quote ["]</w:t>
       </w:r>
       <w:r>
         <w:t xml:space="preserve"> and we change the </w:t>
       </w:r>
-      <w:proofErr w:type="spellStart"/>
-      <w:r>
-        <w:t>unicode</w:t>
-      </w:r>
-      <w:proofErr w:type="spellEnd"/>
-      <w:r>
-        <w:t xml:space="preserve"> single quote [</w:t>
+      <w:r>
+        <w:t>U</w:t>
+      </w:r>
+      <w:r>
+        <w:t>nicode single quote [</w:t>
       </w:r>
       <w:r>
         <w:t>‘</w:t>
       </w:r>
       <w:r>
-        <w:t>] to the utf-8 single quote ['].</w:t>
+        <w:t xml:space="preserve">] to the </w:t>
+      </w:r>
+      <w:r>
+        <w:t>UTF</w:t>
+      </w:r>
+      <w:r>
+        <w:t>-8 single quote ['].</w:t>
       </w:r>
     </w:p>
     <w:p>
@@ -886,7 +925,19 @@
         <w:ind w:firstLine="0"/>
       </w:pPr>
       <w:r>
-        <w:t>These are features that capture people’s writing styles. The style of writing is typically captured by three types of features: part of speech, words, and blog words. POS Sequence Pattern Mining covers part of speech so we focus on words and blog words for this section.</w:t>
+        <w:t>These are features that capture people’s writing styles. The style of writing is typically captured by three types of features: part of speech, words, and blog words. POS Sequence Pattern Mining covers part</w:t>
+      </w:r>
+      <w:r>
+        <w:t>-</w:t>
+      </w:r>
+      <w:r>
+        <w:t>of</w:t>
+      </w:r>
+      <w:r>
+        <w:t>-</w:t>
+      </w:r>
+      <w:r>
+        <w:t>speech so we focus on words and blog words for this section.</w:t>
       </w:r>
     </w:p>
     <w:p>
@@ -1008,7 +1059,13 @@
         <w:t xml:space="preserve"> Women tend to use signals that make more frequent use of emotionally intensive adverbs and adjectives like “so”, “terribly”, “awfully”, “dreadfully”. On the other hand, men</w:t>
       </w:r>
       <w:r>
-        <w:t>’s conversational patterns express “independence”. In brief, the language expressed by men are more proactive while the language used by females is more reactive.</w:t>
+        <w:t xml:space="preserve">’s conversational patterns express “independence”. In brief, the language expressed by men </w:t>
+      </w:r>
+      <w:r>
+        <w:t>is</w:t>
+      </w:r>
+      <w:r>
+        <w:t xml:space="preserve"> more proactive while the language used by females is more reactive.</w:t>
       </w:r>
       <w:r>
         <w:t xml:space="preserve"> We use GPF as features and</w:t>
@@ -3190,16 +3247,14 @@
         <w:rPr>
           <w:color w:val="000000"/>
         </w:rPr>
-        <w:t xml:space="preserve"> A pattern is called a frequent sequence if it </w:t>
-      </w:r>
-      <w:proofErr w:type="spellStart"/>
-      <w:r>
-        <w:rPr>
-          <w:color w:val="000000"/>
-        </w:rPr>
-        <w:t>satisfy’s</w:t>
-      </w:r>
-      <w:proofErr w:type="spellEnd"/>
+        <w:t xml:space="preserve"> A pattern is called a frequent sequence if it satisf</w:t>
+      </w:r>
+      <w:r>
+        <w:rPr>
+          <w:color w:val="000000"/>
+        </w:rPr>
+        <w:t>ies</w:t>
+      </w:r>
       <w:r>
         <w:rPr>
           <w:color w:val="000000"/>
@@ -3773,19 +3828,19 @@
         <w:rPr>
           <w:color w:val="000000"/>
         </w:rPr>
-        <w:t xml:space="preserve"> powerful NLP library that improved our classification results considerably </w:t>
-      </w:r>
-      <w:r>
-        <w:rPr>
-          <w:color w:val="000000"/>
-        </w:rPr>
-        <w:t>when compared to NLTK.</w:t>
-      </w:r>
-      <w:r>
-        <w:rPr>
-          <w:color w:val="000000"/>
-        </w:rPr>
-        <w:t xml:space="preserve"> However, even though it is much more accurate, it does take a considerably longer time to process the text corpus. </w:t>
+        <w:t xml:space="preserve"> powerful NLP library that improved our classification results considerably when compared to NLTK.</w:t>
+      </w:r>
+      <w:r>
+        <w:rPr>
+          <w:color w:val="000000"/>
+        </w:rPr>
+        <w:t xml:space="preserve"> However, even though it is </w:t>
+      </w:r>
+      <w:r>
+        <w:rPr>
+          <w:color w:val="000000"/>
+        </w:rPr>
+        <w:t xml:space="preserve">much more accurate, it does take a considerably longer time to process the text corpus. </w:t>
       </w:r>
     </w:p>
     <w:p>
@@ -3820,10 +3875,10 @@
         <w:ind w:firstLine="0"/>
       </w:pPr>
       <w:r>
-        <w:t>EFS uses a number of feature selection criteria to rank the features following the filter model. Upon ranking, the algorithm generates some candidate feature subsets which are used to find the final feature subsets</w:t>
-      </w:r>
-      <w:r>
-        <w:t xml:space="preserve"> which are used to find the final feature set based on the classification accuracy. Since the algorithm generates candidate feature sets using multiple criteria and all feature classes jointly, it is able to capture most of those features which are discriminating.</w:t>
+        <w:t xml:space="preserve">EFS uses a number of feature selection criteria to rank the features following the filter model. Upon ranking, the algorithm generates some candidate feature subsets which </w:t>
+      </w:r>
+      <w:r>
+        <w:t>are used to find the final feature set based on the classification accuracy. Since the algorithm generates candidate feature sets using multiple criteria and all feature classes jointly, it is able to capture most of those features which are discriminating.</w:t>
       </w:r>
     </w:p>
     <w:p>
@@ -5307,11 +5362,7 @@
         <w:t xml:space="preserve"> [13]</w:t>
       </w:r>
       <w:r>
-        <w:t xml:space="preserve"> It </w:t>
-      </w:r>
-      <w:r>
-        <w:lastRenderedPageBreak/>
-        <w:t>then compares all permutations to known words in a word frequency list. Words that are found more often in the frequency list are more likely the correct results.</w:t>
+        <w:t xml:space="preserve"> It then compares all permutations to known words in a word frequency list. Words that are found more often in the frequency list are more likely the correct results.</w:t>
       </w:r>
     </w:p>
     <w:p>
@@ -5332,7 +5383,11 @@
         <w:t xml:space="preserve">, we iterate through a single text corpus and count the </w:t>
       </w:r>
       <w:r>
-        <w:t>amount of misspellings that are contained in that particular text.</w:t>
+        <w:t>amount of misspellings that are con</w:t>
+      </w:r>
+      <w:r>
+        <w:lastRenderedPageBreak/>
+        <w:t>tained in that particular text.</w:t>
       </w:r>
       <w:r>
         <w:t xml:space="preserve"> In addition to its standard word library, we add additional words that we deem “valid” manually.</w:t>
@@ -6471,7 +6526,19 @@
         <w:rPr>
           <w:color w:val="000000"/>
         </w:rPr>
-        <w:t>3.8 Feature Value Assignment</w:t>
+        <w:t>3.</w:t>
+      </w:r>
+      <w:r>
+        <w:rPr>
+          <w:color w:val="000000"/>
+        </w:rPr>
+        <w:t>9</w:t>
+      </w:r>
+      <w:r>
+        <w:rPr>
+          <w:color w:val="000000"/>
+        </w:rPr>
+        <w:t xml:space="preserve"> Feature Value Assignment</w:t>
       </w:r>
     </w:p>
     <w:p>
@@ -6616,7 +6683,19 @@
         <w:t>TF-IDF</w:t>
       </w:r>
       <w:r>
-        <w:t xml:space="preserve"> yielded the best results, so for most of our results we will be using TF-IDF unless otherwise stated.</w:t>
+        <w:t xml:space="preserve"> yielded the best results, so for most of our results we will be using </w:t>
+      </w:r>
+      <w:r>
+        <w:t xml:space="preserve">the </w:t>
+      </w:r>
+      <w:r>
+        <w:t xml:space="preserve">TF-IDF </w:t>
+      </w:r>
+      <w:r>
+        <w:t xml:space="preserve">scheme </w:t>
+      </w:r>
+      <w:r>
+        <w:t>unless otherwise stated.</w:t>
       </w:r>
       <w:r>
         <w:t xml:space="preserve"> </w:t>
@@ -6635,10 +6714,7 @@
         <w:t xml:space="preserve">he feature value assignments </w:t>
       </w:r>
       <w:r>
-        <w:t xml:space="preserve">for </w:t>
-      </w:r>
-      <w:r>
-        <w:t>each feature</w:t>
+        <w:t>for each feature</w:t>
       </w:r>
       <w:r>
         <w:t xml:space="preserve"> </w:t>
@@ -6949,7 +7025,7 @@
         <w:rPr>
           <w:color w:val="000000"/>
         </w:rPr>
-        <w:t xml:space="preserve"> we chose to add 2000-3000 labeled data to our total dataset. </w:t>
+        <w:t xml:space="preserve"> we chose to add 3000 labeled data to our total dataset. </w:t>
       </w:r>
     </w:p>
     <w:p>
@@ -7096,7 +7172,19 @@
         <w:rPr>
           <w:color w:val="000000"/>
         </w:rPr>
-        <w:t xml:space="preserve">It is essentially Semi-Supervised learning, and what makes it "supervised" is the fact that we validate the known classification with the inferred classification. </w:t>
+        <w:t>It is essentially Semi-Supervised learning, and what makes it "supervised" is the fact that we validate the inferred classification</w:t>
+      </w:r>
+      <w:r>
+        <w:rPr>
+          <w:color w:val="000000"/>
+        </w:rPr>
+        <w:t xml:space="preserve"> with the known classification</w:t>
+      </w:r>
+      <w:r>
+        <w:rPr>
+          <w:color w:val="000000"/>
+        </w:rPr>
+        <w:t xml:space="preserve">. </w:t>
       </w:r>
       <w:r>
         <w:rPr>
@@ -7108,6 +7196,7 @@
     <w:p>
       <w:pPr>
         <w:pStyle w:val="PARAGRAPH"/>
+        <w:ind w:firstLine="0"/>
       </w:pPr>
     </w:p>
     <w:p>
@@ -7120,7 +7209,6 @@
         <w:rPr>
           <w:noProof/>
         </w:rPr>
-        <w:lastRenderedPageBreak/>
         <w:drawing>
           <wp:inline distT="0" distB="0" distL="0" distR="0" wp14:anchorId="489FF27C" wp14:editId="3C0A39D9">
             <wp:extent cx="3103245" cy="3220720"/>
@@ -7177,12 +7265,8 @@
       <w:pPr>
         <w:pStyle w:val="PARAGRAPH"/>
       </w:pPr>
-    </w:p>
-    <w:p>
-      <w:pPr>
-        <w:pStyle w:val="PARAGRAPH"/>
-      </w:pPr>
-      <w:r>
+      <w:r>
+        <w:lastRenderedPageBreak/>
         <w:t xml:space="preserve">We now briefly explain </w:t>
       </w:r>
       <w:r>
@@ -7392,12 +7476,27 @@
         <w:t>in terms of classification accuracy</w:t>
       </w:r>
       <w:r>
-        <w:t xml:space="preserve">, resource demands (RAM), and </w:t>
+        <w:t>,</w:t>
+      </w:r>
+      <w:r>
+        <w:t xml:space="preserve"> and had high</w:t>
+      </w:r>
+      <w:r>
+        <w:t xml:space="preserve"> resource demands (RAM) and</w:t>
+      </w:r>
+      <w:r>
+        <w:t xml:space="preserve"> high</w:t>
+      </w:r>
+      <w:r>
+        <w:t xml:space="preserve"> </w:t>
       </w:r>
       <w:r>
         <w:t>execution time</w:t>
       </w:r>
       <w:r>
+        <w:t>s</w:t>
+      </w:r>
+      <w:r>
         <w:t xml:space="preserve"> (in fact, it was</w:t>
       </w:r>
       <w:r>
@@ -7413,6 +7512,9 @@
         <w:t xml:space="preserve"> detrimental)</w:t>
       </w:r>
       <w:r>
+        <w:t>,</w:t>
+      </w:r>
+      <w:r>
         <w:t xml:space="preserve"> and therefore</w:t>
       </w:r>
       <w:r>
@@ -7421,75 +7523,128 @@
       <w:r>
         <w:t>specifically stated.</w:t>
       </w:r>
+    </w:p>
+    <w:p>
+      <w:pPr>
+        <w:pStyle w:val="PARAGRAPH"/>
+        <w:ind w:firstLine="0"/>
+      </w:pPr>
+    </w:p>
+    <w:p>
+      <w:pPr>
+        <w:pStyle w:val="Heading2"/>
+      </w:pPr>
+      <w:r>
+        <w:t>5.1 Classifiers</w:t>
+      </w:r>
+    </w:p>
+    <w:p>
+      <w:pPr>
+        <w:pStyle w:val="PARAGRAPH"/>
+        <w:ind w:firstLine="0"/>
+      </w:pPr>
+      <w:r>
+        <w:t>We used many classifiers throughout our experiments including Naïve Bayes, SVM</w:t>
+      </w:r>
+      <w:r>
+        <w:t>, SVM-R</w:t>
+      </w:r>
+      <w:r>
+        <w:t>, Bagging</w:t>
+      </w:r>
+      <w:r>
+        <w:t>, Bagging-R</w:t>
+      </w:r>
+      <w:r>
+        <w:t>,</w:t>
+      </w:r>
+      <w:r>
+        <w:t xml:space="preserve"> and</w:t>
+      </w:r>
+      <w:r>
+        <w:t xml:space="preserve"> Neural Networks (MLP and </w:t>
+      </w:r>
+      <w:proofErr w:type="spellStart"/>
+      <w:r>
+        <w:t>K</w:t>
+      </w:r>
+      <w:r>
+        <w:t>era</w:t>
+      </w:r>
+      <w:r>
+        <w:t>s</w:t>
+      </w:r>
+      <w:proofErr w:type="spellEnd"/>
+      <w:r>
+        <w:t>). We found Linear SVMs and Neural Networks to produce the best results.</w:t>
+      </w:r>
+      <w:r>
+        <w:t xml:space="preserve"> Due to the heavy </w:t>
+      </w:r>
+      <w:r>
+        <w:t>computational requirements</w:t>
+      </w:r>
+      <w:r>
+        <w:t>,</w:t>
+      </w:r>
+      <w:r>
+        <w:t xml:space="preserve"> </w:t>
+      </w:r>
+      <w:r>
+        <w:t xml:space="preserve">high </w:t>
+      </w:r>
+      <w:r>
+        <w:t>execution times</w:t>
+      </w:r>
+      <w:r>
+        <w:t xml:space="preserve">, and </w:t>
+      </w:r>
+      <w:r>
+        <w:t>fluctuating</w:t>
+      </w:r>
+      <w:r>
+        <w:t xml:space="preserve"> final</w:t>
+      </w:r>
+      <w:r>
+        <w:t xml:space="preserve"> accuracies</w:t>
+      </w:r>
+      <w:r>
+        <w:t xml:space="preserve"> of Neural Networks, we use SVMs in most cases</w:t>
+      </w:r>
+      <w:r>
+        <w:t xml:space="preserve">. This </w:t>
+      </w:r>
+      <w:r>
+        <w:t>includ</w:t>
+      </w:r>
+      <w:r>
+        <w:t>es</w:t>
+      </w:r>
+      <w:r>
+        <w:t xml:space="preserve"> our novel Supervised Semi-Supervised Learning algorithm.</w:t>
+      </w:r>
+      <w:bookmarkStart w:id="2" w:name="_GoBack"/>
+      <w:bookmarkEnd w:id="2"/>
     </w:p>
     <w:p>
       <w:pPr>
         <w:pStyle w:val="PARAGRAPH"/>
         <w:ind w:firstLine="245"/>
       </w:pPr>
-    </w:p>
-    <w:p>
-      <w:pPr>
-        <w:pStyle w:val="Heading2"/>
-      </w:pPr>
-      <w:r>
-        <w:t>5.1 Classifiers</w:t>
-      </w:r>
-    </w:p>
-    <w:p>
-      <w:pPr>
-        <w:pStyle w:val="PARAGRAPH"/>
-        <w:ind w:firstLine="0"/>
-      </w:pPr>
-      <w:r>
-        <w:t xml:space="preserve">We used many classifiers throughout our experiments including Naïve Bayes, SVM, Bagging, Neural Networks (MLP and </w:t>
-      </w:r>
-      <w:proofErr w:type="spellStart"/>
-      <w:r>
-        <w:t>K</w:t>
-      </w:r>
-      <w:r>
-        <w:t>era</w:t>
-      </w:r>
-      <w:r>
-        <w:t>s</w:t>
-      </w:r>
-      <w:proofErr w:type="spellEnd"/>
-      <w:r>
-        <w:t>). We found Linear SVMs and Neural Networks to produce the best results.</w:t>
-      </w:r>
-      <w:r>
-        <w:t xml:space="preserve"> Due to the heavy </w:t>
-      </w:r>
-      <w:r>
-        <w:t>computational requirements</w:t>
-      </w:r>
-      <w:r>
-        <w:t>,</w:t>
-      </w:r>
-      <w:r>
-        <w:t xml:space="preserve"> execution times</w:t>
-      </w:r>
-      <w:r>
-        <w:t xml:space="preserve">, and </w:t>
-      </w:r>
-      <w:r>
-        <w:t>fluctuating</w:t>
-      </w:r>
-      <w:r>
-        <w:t xml:space="preserve"> accuracies</w:t>
-      </w:r>
-      <w:r>
-        <w:t xml:space="preserve"> of Neural Networks, we use SVMs in most cases including our novel Supervised Semi-Supervised Learning algorithm.</w:t>
-      </w:r>
-    </w:p>
-    <w:p>
-      <w:pPr>
-        <w:pStyle w:val="PARAGRAPH"/>
-        <w:ind w:firstLine="245"/>
-      </w:pPr>
-      <w:r>
-        <w:t xml:space="preserve">The hidden layers used in MLP classifier were 100, 50, 25. The layers that we use for </w:t>
+      <w:r>
+        <w:t>The hidden layers used in</w:t>
+      </w:r>
+      <w:r>
+        <w:t xml:space="preserve"> our</w:t>
+      </w:r>
+      <w:r>
+        <w:t xml:space="preserve"> MLP classifier were 100, 50, 25. The layers that we use for</w:t>
+      </w:r>
+      <w:r>
+        <w:t xml:space="preserve"> our</w:t>
+      </w:r>
+      <w:r>
+        <w:t xml:space="preserve"> </w:t>
       </w:r>
       <w:proofErr w:type="spellStart"/>
       <w:r>
@@ -7567,6 +7722,15 @@
       <w:r>
         <w:t>A 90/10 training/validation set will be extracted from the new dataset.</w:t>
       </w:r>
+      <w:r>
+        <w:t xml:space="preserve"> This validation set is set aside and never looked at by</w:t>
+      </w:r>
+      <w:r>
+        <w:t xml:space="preserve"> any of</w:t>
+      </w:r>
+      <w:r>
+        <w:t xml:space="preserve"> our models. If our models need some type of testing dataset to work off of, we split it from the training dataset.</w:t>
+      </w:r>
     </w:p>
     <w:p>
       <w:pPr>
@@ -7589,7 +7753,10 @@
         <w:t>. T</w:t>
       </w:r>
       <w:r>
-        <w:t xml:space="preserve">he training dataset will be </w:t>
+        <w:t xml:space="preserve">he training </w:t>
+      </w:r>
+      <w:r>
+        <w:t xml:space="preserve">dataset will be </w:t>
       </w:r>
       <w:r>
         <w:t>expanded</w:t>
@@ -7651,7 +7818,16 @@
         <w:t>. Table 4 shows the baseline results</w:t>
       </w:r>
       <w:r>
-        <w:t xml:space="preserve"> we also </w:t>
+        <w:t>.</w:t>
+      </w:r>
+      <w:r>
+        <w:t xml:space="preserve"> </w:t>
+      </w:r>
+      <w:r>
+        <w:t>W</w:t>
+      </w:r>
+      <w:r>
+        <w:t xml:space="preserve">e also </w:t>
       </w:r>
       <w:proofErr w:type="spellStart"/>
       <w:r>
@@ -8031,10 +8207,41 @@
         </w:rPr>
         <w:t xml:space="preserve"> We do not include cross-validation accuracies on the training dataset after SSS Learning as the dataset was "seen" by the model and no longer valid for cross-validation scores.</w:t>
       </w:r>
+      <w:r>
+        <w:rPr>
+          <w:color w:val="000000"/>
+        </w:rPr>
+        <w:t xml:space="preserve"> For interested readers, we note that the 10-fold cross validation classification accuracy on the</w:t>
+      </w:r>
+      <w:r>
+        <w:rPr>
+          <w:color w:val="000000"/>
+        </w:rPr>
+        <w:t xml:space="preserve"> </w:t>
+      </w:r>
+      <w:r>
+        <w:rPr>
+          <w:color w:val="000000"/>
+        </w:rPr>
+        <w:t>training dataset</w:t>
+      </w:r>
+      <w:r>
+        <w:rPr>
+          <w:color w:val="000000"/>
+        </w:rPr>
+        <w:t xml:space="preserve"> post-SSS Learning</w:t>
+      </w:r>
+      <w:r>
+        <w:rPr>
+          <w:color w:val="000000"/>
+        </w:rPr>
+        <w:t xml:space="preserve"> is ~80%.</w:t>
+      </w:r>
     </w:p>
     <w:p>
       <w:pPr>
         <w:pStyle w:val="PARAGRAPH"/>
+        <w:ind w:firstLine="0"/>
       </w:pPr>
     </w:p>
     <w:tbl>
@@ -8044,10 +8251,10 @@
         <w:tblLook w:val="04A0" w:firstRow="1" w:lastRow="0" w:firstColumn="1" w:lastColumn="0" w:noHBand="0" w:noVBand="1"/>
       </w:tblPr>
       <w:tblGrid>
-        <w:gridCol w:w="1430"/>
+        <w:gridCol w:w="1428"/>
         <w:gridCol w:w="1018"/>
         <w:gridCol w:w="1073"/>
-        <w:gridCol w:w="753"/>
+        <w:gridCol w:w="755"/>
         <w:gridCol w:w="829"/>
       </w:tblGrid>
       <w:tr>
@@ -8371,11 +8578,7 @@
         <w:t xml:space="preserve"> shows an example of accuracy increases</w:t>
       </w:r>
       <w:r>
-        <w:t xml:space="preserve"> on a vali</w:t>
-      </w:r>
-      <w:r>
-        <w:lastRenderedPageBreak/>
-        <w:t xml:space="preserve">dation set </w:t>
+        <w:t xml:space="preserve"> on a validation set </w:t>
       </w:r>
       <w:r>
         <w:t>as SSS Learning is run.</w:t>
@@ -8392,7 +8595,13 @@
       </w:r>
       <w:proofErr w:type="spellEnd"/>
       <w:r>
-        <w:t xml:space="preserve"> much better than the initial accuracy.</w:t>
+        <w:t xml:space="preserve"> much better than the initial accuracy</w:t>
+      </w:r>
+      <w:r>
+        <w:t xml:space="preserve"> (~1.5% increase)</w:t>
+      </w:r>
+      <w:r>
+        <w:t>.</w:t>
       </w:r>
       <w:r>
         <w:t xml:space="preserve"> However, we can see that the accuracy fluctuates up and down as each iteration is run. We note that there could be possible optimization potentials that </w:t>
@@ -8401,13 +8610,16 @@
         <w:t>optimally</w:t>
       </w:r>
       <w:r>
-        <w:t xml:space="preserve"> pick</w:t>
-      </w:r>
-      <w:r>
-        <w:t>s</w:t>
-      </w:r>
-      <w:r>
-        <w:t xml:space="preserve"> the blog data to add without peaking at the validation data. </w:t>
+        <w:t xml:space="preserve"> pick the blog data to add without peaking at the validation data. </w:t>
+      </w:r>
+      <w:r>
+        <w:t>(</w:t>
+      </w:r>
+      <w:r>
+        <w:t xml:space="preserve">Note: </w:t>
+      </w:r>
+      <w:r>
+        <w:t>Our algorithm does not "see" the validation accuracies as it runs, it is just displayed for our information)</w:t>
       </w:r>
     </w:p>
     <w:p>
@@ -8676,6 +8888,7 @@
               <w:jc w:val="center"/>
             </w:pPr>
             <w:r>
+              <w:lastRenderedPageBreak/>
               <w:t>6</w:t>
             </w:r>
           </w:p>
@@ -8885,10 +9098,19 @@
         <w:t>that our SSS Learning algorithm has a positive effect on the final classification accuracy.</w:t>
       </w:r>
       <w:r>
-        <w:t xml:space="preserve"> Our overall best accuracy we were able to achieve using our method was 77.5%</w:t>
+        <w:t xml:space="preserve"> </w:t>
+      </w:r>
+      <w:r>
+        <w:t>The</w:t>
+      </w:r>
+      <w:r>
+        <w:t xml:space="preserve"> overall best accuracy we were able to achieve using our method was 77.5%</w:t>
       </w:r>
       <w:r>
         <w:t xml:space="preserve"> using a Multi-layer Perceptron Classifier</w:t>
+      </w:r>
+      <w:r>
+        <w:t xml:space="preserve"> post-SSS Learning</w:t>
       </w:r>
       <w:r>
         <w:t>.</w:t>
@@ -9341,15 +9563,25 @@
         <w:t xml:space="preserve"> on the final data set.</w:t>
       </w:r>
       <w:r>
-        <w:t xml:space="preserve"> We can see that SVM/SVM-R performed the best when compared to Naïve Bayes and Bagging. It was not however, able to perform better than the neural networks in Table 7. We also attempted a </w:t>
-      </w:r>
-      <w:proofErr w:type="spellStart"/>
-      <w:r>
-        <w:t>majorty</w:t>
-      </w:r>
-      <w:proofErr w:type="spellEnd"/>
-      <w:r>
-        <w:t xml:space="preserve"> voting to decide the final classification based on all of the classifiers we ran.</w:t>
+        <w:t xml:space="preserve"> We can see that SVM/SVM-R performed the best when compared to Naïve Bayes and Bagging. It was not</w:t>
+      </w:r>
+      <w:r>
+        <w:t>,</w:t>
+      </w:r>
+      <w:r>
+        <w:t xml:space="preserve"> however, able to perform better than the neural networks in Table 7. We also attempted a major</w:t>
+      </w:r>
+      <w:r>
+        <w:t>i</w:t>
+      </w:r>
+      <w:r>
+        <w:t xml:space="preserve">ty voting to decide </w:t>
+      </w:r>
+      <w:r>
+        <w:t>on a</w:t>
+      </w:r>
+      <w:r>
+        <w:t xml:space="preserve"> final classification based on all of the classifiers we ran.</w:t>
       </w:r>
       <w:r>
         <w:t xml:space="preserve"> </w:t>
@@ -9658,10 +9890,7 @@
               <w:t>SVM</w:t>
             </w:r>
             <w:r>
-              <w:t xml:space="preserve"> </w:t>
-            </w:r>
-            <w:r>
-              <w:t>(Linear)</w:t>
+              <w:t xml:space="preserve"> (Linear)</w:t>
             </w:r>
           </w:p>
         </w:tc>
@@ -9711,10 +9940,7 @@
               <w:t>SVM</w:t>
             </w:r>
             <w:r>
-              <w:t xml:space="preserve"> </w:t>
-            </w:r>
-            <w:r>
-              <w:t>(Linear)</w:t>
+              <w:t xml:space="preserve"> (Linear)</w:t>
             </w:r>
           </w:p>
         </w:tc>
@@ -9764,10 +9990,7 @@
               <w:t>SVC</w:t>
             </w:r>
             <w:r>
-              <w:t xml:space="preserve"> </w:t>
-            </w:r>
-            <w:r>
-              <w:t>(Linear)</w:t>
+              <w:t xml:space="preserve"> (Linear)</w:t>
             </w:r>
           </w:p>
         </w:tc>
@@ -9817,10 +10040,7 @@
               <w:t>SVM-R</w:t>
             </w:r>
             <w:r>
-              <w:t xml:space="preserve"> </w:t>
-            </w:r>
-            <w:r>
-              <w:t>(Linear)</w:t>
+              <w:t xml:space="preserve"> (Linear)</w:t>
             </w:r>
           </w:p>
         </w:tc>
@@ -10102,7 +10322,10 @@
         <w:t xml:space="preserve"> We implemented </w:t>
       </w:r>
       <w:r>
-        <w:t xml:space="preserve">various features from many different works including POS Sequence Pattern Mining and Ensemble Feature Selection. </w:t>
+        <w:t>various features from many different works including POS Sequence Pat</w:t>
+      </w:r>
+      <w:r>
+        <w:t xml:space="preserve">tern Mining and Ensemble Feature Selection. </w:t>
       </w:r>
       <w:r>
         <w:t xml:space="preserve"> In this work, we followed the supervised approach and proposed a novel technique to improve the current state-of-the-art. In particular</w:t>
@@ -10206,8 +10429,6 @@
         </w:rPr>
         <w:t xml:space="preserve"> throughout this project.</w:t>
       </w:r>
-      <w:bookmarkStart w:id="2" w:name="_GoBack"/>
-      <w:bookmarkEnd w:id="2"/>
     </w:p>
     <w:p>
       <w:pPr>
@@ -10609,7 +10830,6 @@
           <w:sz w:val="16"/>
           <w:szCs w:val="16"/>
         </w:rPr>
-        <w:lastRenderedPageBreak/>
         <w:t xml:space="preserve">Blog Authorship Corpus. [Online] Available: </w:t>
       </w:r>
       <w:r>
@@ -16254,7 +16474,7 @@
 </file>
 
 <file path=customXml/itemProps1.xml><?xml version="1.0" encoding="utf-8"?>
-<ds:datastoreItem xmlns:ds="http://schemas.openxmlformats.org/officeDocument/2006/customXml" ds:itemID="{2BE40A2B-375B-48A1-BCD4-990D0EC792FF}">
+<ds:datastoreItem xmlns:ds="http://schemas.openxmlformats.org/officeDocument/2006/customXml" ds:itemID="{7A782F36-15D1-4B8C-B352-4FA54901901F}">
   <ds:schemaRefs>
     <ds:schemaRef ds:uri="http://schemas.openxmlformats.org/officeDocument/2006/bibliography"/>
   </ds:schemaRefs>

</xml_diff>